<commit_message>
fix: removed AWS keys file
</commit_message>
<xml_diff>
--- a/Plán/Návody cmd/push na git z curzoru.docx
+++ b/Plán/Návody cmd/push na git z curzoru.docx
@@ -296,6 +296,174 @@
           <w:lang w:val="sk-SK"/>
         </w:rPr>
         <w:t>api</w:t>
+      </w:r>
+      <w:proofErr w:type="spellEnd"/>
+      <w:r>
+        <w:rPr>
+          <w:lang w:val="sk-SK"/>
+        </w:rPr>
+        <w:t xml:space="preserve">" &amp;&amp; git </w:t>
+      </w:r>
+      <w:proofErr w:type="spellStart"/>
+      <w:r>
+        <w:rPr>
+          <w:lang w:val="sk-SK"/>
+        </w:rPr>
+        <w:t>push</w:t>
+      </w:r>
+      <w:proofErr w:type="spellEnd"/>
+      <w:r>
+        <w:rPr>
+          <w:lang w:val="sk-SK"/>
+        </w:rPr>
+        <w:t xml:space="preserve"> </w:t>
+      </w:r>
+      <w:proofErr w:type="spellStart"/>
+      <w:r>
+        <w:rPr>
+          <w:lang w:val="sk-SK"/>
+        </w:rPr>
+        <w:t>origin</w:t>
+      </w:r>
+      <w:proofErr w:type="spellEnd"/>
+      <w:r>
+        <w:rPr>
+          <w:lang w:val="sk-SK"/>
+        </w:rPr>
+        <w:t xml:space="preserve"> </w:t>
+      </w:r>
+      <w:proofErr w:type="spellStart"/>
+      <w:r>
+        <w:rPr>
+          <w:lang w:val="sk-SK"/>
+        </w:rPr>
+        <w:t>main</w:t>
+      </w:r>
+      <w:proofErr w:type="spellEnd"/>
+    </w:p>
+    <w:p>
+      <w:pPr>
+        <w:rPr>
+          <w:lang w:val="sk-SK"/>
+        </w:rPr>
+      </w:pPr>
+    </w:p>
+    <w:p>
+      <w:pPr>
+        <w:rPr>
+          <w:lang w:val="sk-SK"/>
+        </w:rPr>
+      </w:pPr>
+      <w:r>
+        <w:rPr>
+          <w:lang w:val="sk-SK"/>
+        </w:rPr>
+        <w:t xml:space="preserve">git -C </w:t>
+      </w:r>
+      <w:proofErr w:type="spellStart"/>
+      <w:r>
+        <w:rPr>
+          <w:lang w:val="sk-SK"/>
+        </w:rPr>
+        <w:t>backend</w:t>
+      </w:r>
+      <w:proofErr w:type="spellEnd"/>
+      <w:r>
+        <w:rPr>
+          <w:lang w:val="sk-SK"/>
+        </w:rPr>
+        <w:t xml:space="preserve"> </w:t>
+      </w:r>
+      <w:proofErr w:type="spellStart"/>
+      <w:r>
+        <w:rPr>
+          <w:lang w:val="sk-SK"/>
+        </w:rPr>
+        <w:t>add</w:t>
+      </w:r>
+      <w:proofErr w:type="spellEnd"/>
+      <w:r>
+        <w:rPr>
+          <w:lang w:val="sk-SK"/>
+        </w:rPr>
+        <w:t xml:space="preserve"> . &amp;&amp; git -C </w:t>
+      </w:r>
+      <w:proofErr w:type="spellStart"/>
+      <w:r>
+        <w:rPr>
+          <w:lang w:val="sk-SK"/>
+        </w:rPr>
+        <w:t>frontend</w:t>
+      </w:r>
+      <w:proofErr w:type="spellEnd"/>
+      <w:r>
+        <w:rPr>
+          <w:lang w:val="sk-SK"/>
+        </w:rPr>
+        <w:t xml:space="preserve"> </w:t>
+      </w:r>
+      <w:proofErr w:type="spellStart"/>
+      <w:r>
+        <w:rPr>
+          <w:lang w:val="sk-SK"/>
+        </w:rPr>
+        <w:t>add</w:t>
+      </w:r>
+      <w:proofErr w:type="spellEnd"/>
+      <w:r>
+        <w:rPr>
+          <w:lang w:val="sk-SK"/>
+        </w:rPr>
+        <w:t xml:space="preserve"> . &amp;&amp; git </w:t>
+      </w:r>
+      <w:proofErr w:type="spellStart"/>
+      <w:r>
+        <w:rPr>
+          <w:lang w:val="sk-SK"/>
+        </w:rPr>
+        <w:t>add</w:t>
+      </w:r>
+      <w:proofErr w:type="spellEnd"/>
+      <w:r>
+        <w:rPr>
+          <w:lang w:val="sk-SK"/>
+        </w:rPr>
+        <w:t xml:space="preserve"> . &amp;&amp; git </w:t>
+      </w:r>
+      <w:proofErr w:type="spellStart"/>
+      <w:r>
+        <w:rPr>
+          <w:lang w:val="sk-SK"/>
+        </w:rPr>
+        <w:t>commit</w:t>
+      </w:r>
+      <w:proofErr w:type="spellEnd"/>
+      <w:r>
+        <w:rPr>
+          <w:lang w:val="sk-SK"/>
+        </w:rPr>
+        <w:t xml:space="preserve"> -m "update </w:t>
+      </w:r>
+      <w:proofErr w:type="spellStart"/>
+      <w:r>
+        <w:rPr>
+          <w:lang w:val="sk-SK"/>
+        </w:rPr>
+        <w:t>frontend</w:t>
+      </w:r>
+      <w:proofErr w:type="spellEnd"/>
+      <w:r>
+        <w:rPr>
+          <w:lang w:val="sk-SK"/>
+        </w:rPr>
+        <w:t xml:space="preserve"> a </w:t>
+      </w:r>
+      <w:proofErr w:type="spellStart"/>
+      <w:r>
+        <w:rPr>
+          <w:lang w:val="sk-SK"/>
+        </w:rPr>
+        <w:t>backend</w:t>
       </w:r>
       <w:proofErr w:type="spellEnd"/>
       <w:r>

</xml_diff>